<commit_message>
sorting updated last time
</commit_message>
<xml_diff>
--- a/Sorting .docx
+++ b/Sorting .docx
@@ -17,13 +17,13 @@
         <w:t xml:space="preserve">comparatively </w:t>
       </w:r>
       <w:r>
-        <w:t xml:space="preserve">similar lengths of time to sort, </w:t>
+        <w:t>similar lengths of time to sort, and the time taken is log-based</w:t>
+      </w:r>
+      <w:r>
+        <w:t>.</w:t>
       </w:r>
       <w:bookmarkStart w:id="0" w:name="_GoBack"/>
       <w:bookmarkEnd w:id="0"/>
-      <w:r>
-        <w:t>and the time taken is log-based, and therefore will grow much more slowly as the number of elements increases.</w:t>
-      </w:r>
     </w:p>
     <w:p/>
     <w:p>

</xml_diff>